<commit_message>
5201040177 Individual Work Done
</commit_message>
<xml_diff>
--- a/Html Questions.docx
+++ b/Html Questions.docx
@@ -1,6 +1,6 @@
 
 <file path=word/document.xml><?xml version="1.0" encoding="utf-8"?>
-<w:document xmlns:wpc="http://schemas.microsoft.com/office/word/2010/wordprocessingCanvas" xmlns:cx="http://schemas.microsoft.com/office/drawing/2014/chartex" xmlns:cx1="http://schemas.microsoft.com/office/drawing/2015/9/8/chartex" xmlns:cx2="http://schemas.microsoft.com/office/drawing/2015/10/21/chartex" xmlns:cx3="http://schemas.microsoft.com/office/drawing/2016/5/9/chartex" xmlns:cx4="http://schemas.microsoft.com/office/drawing/2016/5/10/chartex" xmlns:cx5="http://schemas.microsoft.com/office/drawing/2016/5/11/chartex" xmlns:cx6="http://schemas.microsoft.com/office/drawing/2016/5/12/chartex" xmlns:cx7="http://schemas.microsoft.com/office/drawing/2016/5/13/chartex" xmlns:cx8="http://schemas.microsoft.com/office/drawing/2016/5/14/chartex" xmlns:mc="http://schemas.openxmlformats.org/markup-compatibility/2006" xmlns:aink="http://schemas.microsoft.com/office/drawing/2016/ink" xmlns:am3d="http://schemas.microsoft.com/office/drawing/2017/model3d" xmlns:o="urn:schemas-microsoft-com:office:office" xmlns:oel="http://schemas.microsoft.com/office/2019/extlst" xmlns:r="http://schemas.openxmlformats.org/officeDocument/2006/relationships" xmlns:m="http://schemas.openxmlformats.org/officeDocument/2006/math" xmlns:v="urn:schemas-microsoft-com:vml" xmlns:wp14="http://schemas.microsoft.com/office/word/2010/wordprocessingDrawing" xmlns:wp="http://schemas.openxmlformats.org/drawingml/2006/wordprocessingDrawing" xmlns:w10="urn:schemas-microsoft-com:office:word" xmlns:w="http://schemas.openxmlformats.org/wordprocessingml/2006/main" xmlns:w14="http://schemas.microsoft.com/office/word/2010/wordml" xmlns:w15="http://schemas.microsoft.com/office/word/2012/wordml" xmlns:w16cex="http://schemas.microsoft.com/office/word/2018/wordml/cex" xmlns:w16cid="http://schemas.microsoft.com/office/word/2016/wordml/cid" xmlns:w16="http://schemas.microsoft.com/office/word/2018/wordml" xmlns:w16sdtdh="http://schemas.microsoft.com/office/word/2020/wordml/sdtdatahash" xmlns:w16se="http://schemas.microsoft.com/office/word/2015/wordml/symex" xmlns:wpg="http://schemas.microsoft.com/office/word/2010/wordprocessingGroup" xmlns:wpi="http://schemas.microsoft.com/office/word/2010/wordprocessingInk" xmlns:wne="http://schemas.microsoft.com/office/word/2006/wordml" xmlns:wps="http://schemas.microsoft.com/office/word/2010/wordprocessingShape" mc:Ignorable="w14 w15 w16se w16cid w16 w16cex w16sdtdh wp14">
+<w:document xmlns:wpc="http://schemas.microsoft.com/office/word/2010/wordprocessingCanvas" xmlns:mc="http://schemas.openxmlformats.org/markup-compatibility/2006" xmlns:o="urn:schemas-microsoft-com:office:office" xmlns:r="http://schemas.openxmlformats.org/officeDocument/2006/relationships" xmlns:m="http://schemas.openxmlformats.org/officeDocument/2006/math" xmlns:v="urn:schemas-microsoft-com:vml" xmlns:wp14="http://schemas.microsoft.com/office/word/2010/wordprocessingDrawing" xmlns:wp="http://schemas.openxmlformats.org/drawingml/2006/wordprocessingDrawing" xmlns:w10="urn:schemas-microsoft-com:office:word" xmlns:w="http://schemas.openxmlformats.org/wordprocessingml/2006/main" xmlns:w14="http://schemas.microsoft.com/office/word/2010/wordml" xmlns:w15="http://schemas.microsoft.com/office/word/2012/wordml" xmlns:wpg="http://schemas.microsoft.com/office/word/2010/wordprocessingGroup" xmlns:wpi="http://schemas.microsoft.com/office/word/2010/wordprocessingInk" xmlns:wne="http://schemas.microsoft.com/office/word/2006/wordml" xmlns:wps="http://schemas.microsoft.com/office/word/2010/wordprocessingShape" mc:Ignorable="w14 w15 wp14">
   <w:body>
     <w:p>
       <w:pPr>
@@ -11,10 +11,12 @@
         </w:numPr>
       </w:pPr>
       <w:r>
-        <w:t>W</w:t>
-      </w:r>
-      <w:r>
-        <w:t>rite the Html to Produce the below code, attach a screenshot of the results as part of the answer. The table should be aligned to the centre of the page with a proportional width of 70% and a proportional height of 40%</w:t>
+        <w:t>+</w:t>
+      </w:r>
+      <w:bookmarkStart w:id="0" w:name="_GoBack"/>
+      <w:bookmarkEnd w:id="0"/>
+      <w:r>
+        <w:t>Write the Html to Produce the below code, attach a screenshot of the results as part of the answer. The table should be aligned to the centre of the page with a proportional width of 70% and a proportional height of 40%</w:t>
       </w:r>
     </w:p>
     <w:p>
@@ -31,8 +33,10 @@
       <w:r>
         <w:rPr>
           <w:rFonts w:ascii="AppleSystemUIFont" w:hAnsi="AppleSystemUIFont" w:cs="AppleSystemUIFont"/>
+          <w:noProof/>
           <w:sz w:val="26"/>
           <w:szCs w:val="26"/>
+          <w:lang w:val="en-US"/>
         </w:rPr>
         <w:drawing>
           <wp:inline distT="0" distB="0" distL="0" distR="0" wp14:anchorId="2A7ACCC1" wp14:editId="01B32527">
@@ -111,6 +115,10 @@
     <w:p/>
     <w:p>
       <w:r>
+        <w:rPr>
+          <w:noProof/>
+          <w:lang w:val="en-US"/>
+        </w:rPr>
         <w:drawing>
           <wp:anchor distT="0" distB="0" distL="114300" distR="114300" simplePos="0" relativeHeight="251661312" behindDoc="0" locked="0" layoutInCell="1" allowOverlap="1" wp14:anchorId="770C67BB" wp14:editId="54C2DDAF">
             <wp:simplePos x="0" y="0"/>
@@ -181,6 +189,7 @@
       <w:r>
         <w:rPr>
           <w:noProof/>
+          <w:lang w:val="en-US"/>
         </w:rPr>
         <w:lastRenderedPageBreak/>
         <w:drawing>
@@ -280,9 +289,6 @@
         <w:instrText xml:space="preserve"> INCLUDEPICTURE "https://media.cheggcdn.com/media%2F9c6%2F9c64442f-0cb4-47dd-a31c-e59a357c394c%2FphpfA1s1p.png" \* MERGEFORMATINET </w:instrText>
       </w:r>
       <w:r>
-        <w:fldChar w:fldCharType="separate"/>
-      </w:r>
-      <w:r>
         <w:fldChar w:fldCharType="end"/>
       </w:r>
     </w:p>
@@ -306,6 +312,7 @@
       <w:r>
         <w:rPr>
           <w:noProof/>
+          <w:lang w:val="en-US"/>
         </w:rPr>
         <w:lastRenderedPageBreak/>
         <w:drawing>
@@ -386,9 +393,6 @@
         <w:instrText xml:space="preserve"> INCLUDEPICTURE "https://www.edupointbd.com/wp-content/uploads/2020/04/49.jpg" \* MERGEFORMATINET </w:instrText>
       </w:r>
       <w:r>
-        <w:fldChar w:fldCharType="separate"/>
-      </w:r>
-      <w:r>
         <w:fldChar w:fldCharType="end"/>
       </w:r>
     </w:p>
@@ -595,6 +599,7 @@
       <w:r>
         <w:rPr>
           <w:noProof/>
+          <w:lang w:val="en-US"/>
         </w:rPr>
         <w:drawing>
           <wp:inline distT="0" distB="0" distL="0" distR="0" wp14:anchorId="1EFDFEC0" wp14:editId="6AB52ABF">
@@ -678,6 +683,7 @@
       <w:r>
         <w:rPr>
           <w:noProof/>
+          <w:lang w:val="en-US"/>
         </w:rPr>
         <w:lastRenderedPageBreak/>
         <w:drawing>
@@ -775,6 +781,7 @@
       <w:r>
         <w:rPr>
           <w:noProof/>
+          <w:lang w:val="en-US"/>
         </w:rPr>
         <w:drawing>
           <wp:anchor distT="0" distB="0" distL="114300" distR="114300" simplePos="0" relativeHeight="251659264" behindDoc="1" locked="0" layoutInCell="1" allowOverlap="1" wp14:anchorId="3BFCA156" wp14:editId="5FAD397C">
@@ -891,6 +898,7 @@
       <w:r>
         <w:rPr>
           <w:noProof/>
+          <w:lang w:val="en-US"/>
         </w:rPr>
         <w:drawing>
           <wp:anchor distT="0" distB="0" distL="114300" distR="114300" simplePos="0" relativeHeight="251660288" behindDoc="0" locked="0" layoutInCell="1" allowOverlap="1" wp14:anchorId="6984E7C4" wp14:editId="2FB12B29">
@@ -983,6 +991,7 @@
       <w:r>
         <w:rPr>
           <w:noProof/>
+          <w:lang w:val="en-US"/>
         </w:rPr>
         <w:drawing>
           <wp:anchor distT="0" distB="0" distL="114300" distR="114300" simplePos="0" relativeHeight="251664384" behindDoc="0" locked="0" layoutInCell="1" allowOverlap="1" wp14:anchorId="030AFBCB" wp14:editId="606EEED0">
@@ -1051,10 +1060,7 @@
         </w:drawing>
       </w:r>
       <w:r>
-        <w:t xml:space="preserve">Write </w:t>
-      </w:r>
-      <w:r>
-        <w:t>the Html to Produce the below code, attach a screenshot of the results as part of the answer. The table should be aligned to the centre of the page with a proportional width of 70% and a proportional height of 40%</w:t>
+        <w:t>Write the Html to Produce the below code, attach a screenshot of the results as part of the answer. The table should be aligned to the centre of the page with a proportional width of 70% and a proportional height of 40%</w:t>
       </w:r>
     </w:p>
     <w:p>
@@ -1079,6 +1085,7 @@
       <w:r>
         <w:rPr>
           <w:noProof/>
+          <w:lang w:val="en-US"/>
         </w:rPr>
         <w:drawing>
           <wp:anchor distT="0" distB="0" distL="114300" distR="114300" simplePos="0" relativeHeight="251665408" behindDoc="0" locked="0" layoutInCell="1" allowOverlap="1" wp14:anchorId="3387F090" wp14:editId="682DE9D9">
@@ -1144,10 +1151,7 @@
         </w:drawing>
       </w:r>
       <w:r>
-        <w:t xml:space="preserve">Write </w:t>
-      </w:r>
-      <w:r>
-        <w:t>the Html to Produce the below code, attach a screenshot of the results as part of the answer. The table should be aligned to the centre of the page with a proportional width of 70% and a proportional height of 40%</w:t>
+        <w:t>Write the Html to Produce the below code, attach a screenshot of the results as part of the answer. The table should be aligned to the centre of the page with a proportional width of 70% and a proportional height of 40%</w:t>
       </w:r>
     </w:p>
     <w:p>
@@ -1164,6 +1168,7 @@
       <w:r>
         <w:rPr>
           <w:noProof/>
+          <w:lang w:val="en-US"/>
         </w:rPr>
         <w:lastRenderedPageBreak/>
         <w:drawing>
@@ -1231,10 +1236,7 @@
       </w:r>
       <w:r>
         <w:br/>
-        <w:t xml:space="preserve">11. </w:t>
-      </w:r>
-      <w:r>
-        <w:t>Write the Html to Produce the below code, attach a screenshot of the results as part of the answer. The table should be aligned to the centre of the page with a proportional width of 70% and a proportional height of 40%</w:t>
+        <w:t>11. Write the Html to Produce the below code, attach a screenshot of the results as part of the answer. The table should be aligned to the centre of the page with a proportional width of 70% and a proportional height of 40%</w:t>
       </w:r>
     </w:p>
     <w:p>
@@ -1280,6 +1282,7 @@
       <w:r>
         <w:rPr>
           <w:noProof/>
+          <w:lang w:val="en-US"/>
         </w:rPr>
         <w:drawing>
           <wp:inline distT="0" distB="0" distL="0" distR="0" wp14:anchorId="185BFAD9" wp14:editId="20DC201D">
@@ -1346,9 +1349,6 @@
         <w:instrText xml:space="preserve"> INCLUDEPICTURE "http://web.eecs.utk.edu/~bvanderz/cs594/exams/midterm1/table.jpg" \* MERGEFORMATINET </w:instrText>
       </w:r>
       <w:r>
-        <w:fldChar w:fldCharType="separate"/>
-      </w:r>
-      <w:r>
         <w:fldChar w:fldCharType="end"/>
       </w:r>
       <w:r>
@@ -1358,9 +1358,6 @@
         <w:instrText xml:space="preserve"> INCLUDEPICTURE "https://d2vlcm61l7u1fs.cloudfront.net/media%2F19f%2F19f54fe3-f0f7-4570-89fc-2e8409d3b08c%2FphpLSJHtK.png" \* MERGEFORMATINET </w:instrText>
       </w:r>
       <w:r>
-        <w:fldChar w:fldCharType="separate"/>
-      </w:r>
-      <w:r>
         <w:fldChar w:fldCharType="end"/>
       </w:r>
       <w:r>
@@ -1368,9 +1365,6 @@
       </w:r>
       <w:r>
         <w:instrText xml:space="preserve"> INCLUDEPICTURE "https://dreamassignment.files.wordpress.com/2019/12/complex-table-in-html.jpg?w=1100" \* MERGEFORMATINET </w:instrText>
-      </w:r>
-      <w:r>
-        <w:fldChar w:fldCharType="separate"/>
       </w:r>
       <w:r>
         <w:fldChar w:fldCharType="end"/>
@@ -1387,8 +1381,8 @@
 </file>
 
 <file path=word/numbering.xml><?xml version="1.0" encoding="utf-8"?>
-<w:numbering xmlns:wpc="http://schemas.microsoft.com/office/word/2010/wordprocessingCanvas" xmlns:cx="http://schemas.microsoft.com/office/drawing/2014/chartex" xmlns:cx1="http://schemas.microsoft.com/office/drawing/2015/9/8/chartex" xmlns:cx2="http://schemas.microsoft.com/office/drawing/2015/10/21/chartex" xmlns:cx3="http://schemas.microsoft.com/office/drawing/2016/5/9/chartex" xmlns:cx4="http://schemas.microsoft.com/office/drawing/2016/5/10/chartex" xmlns:cx5="http://schemas.microsoft.com/office/drawing/2016/5/11/chartex" xmlns:cx6="http://schemas.microsoft.com/office/drawing/2016/5/12/chartex" xmlns:cx7="http://schemas.microsoft.com/office/drawing/2016/5/13/chartex" xmlns:cx8="http://schemas.microsoft.com/office/drawing/2016/5/14/chartex" xmlns:mc="http://schemas.openxmlformats.org/markup-compatibility/2006" xmlns:aink="http://schemas.microsoft.com/office/drawing/2016/ink" xmlns:am3d="http://schemas.microsoft.com/office/drawing/2017/model3d" xmlns:o="urn:schemas-microsoft-com:office:office" xmlns:oel="http://schemas.microsoft.com/office/2019/extlst" xmlns:r="http://schemas.openxmlformats.org/officeDocument/2006/relationships" xmlns:m="http://schemas.openxmlformats.org/officeDocument/2006/math" xmlns:v="urn:schemas-microsoft-com:vml" xmlns:wp14="http://schemas.microsoft.com/office/word/2010/wordprocessingDrawing" xmlns:wp="http://schemas.openxmlformats.org/drawingml/2006/wordprocessingDrawing" xmlns:w10="urn:schemas-microsoft-com:office:word" xmlns:w="http://schemas.openxmlformats.org/wordprocessingml/2006/main" xmlns:w14="http://schemas.microsoft.com/office/word/2010/wordml" xmlns:w15="http://schemas.microsoft.com/office/word/2012/wordml" xmlns:w16cex="http://schemas.microsoft.com/office/word/2018/wordml/cex" xmlns:w16cid="http://schemas.microsoft.com/office/word/2016/wordml/cid" xmlns:w16="http://schemas.microsoft.com/office/word/2018/wordml" xmlns:w16sdtdh="http://schemas.microsoft.com/office/word/2020/wordml/sdtdatahash" xmlns:w16se="http://schemas.microsoft.com/office/word/2015/wordml/symex" xmlns:wpg="http://schemas.microsoft.com/office/word/2010/wordprocessingGroup" xmlns:wpi="http://schemas.microsoft.com/office/word/2010/wordprocessingInk" xmlns:wne="http://schemas.microsoft.com/office/word/2006/wordml" xmlns:wps="http://schemas.microsoft.com/office/word/2010/wordprocessingShape" mc:Ignorable="w14 w15 w16se w16cid w16 w16cex w16sdtdh wp14">
-  <w:abstractNum w:abstractNumId="0" w15:restartNumberingAfterBreak="0">
+<w:numbering xmlns:wpc="http://schemas.microsoft.com/office/word/2010/wordprocessingCanvas" xmlns:mc="http://schemas.openxmlformats.org/markup-compatibility/2006" xmlns:o="urn:schemas-microsoft-com:office:office" xmlns:r="http://schemas.openxmlformats.org/officeDocument/2006/relationships" xmlns:m="http://schemas.openxmlformats.org/officeDocument/2006/math" xmlns:v="urn:schemas-microsoft-com:vml" xmlns:wp14="http://schemas.microsoft.com/office/word/2010/wordprocessingDrawing" xmlns:wp="http://schemas.openxmlformats.org/drawingml/2006/wordprocessingDrawing" xmlns:w10="urn:schemas-microsoft-com:office:word" xmlns:w="http://schemas.openxmlformats.org/wordprocessingml/2006/main" xmlns:w14="http://schemas.microsoft.com/office/word/2010/wordml" xmlns:w15="http://schemas.microsoft.com/office/word/2012/wordml" xmlns:wpg="http://schemas.microsoft.com/office/word/2010/wordprocessingGroup" xmlns:wpi="http://schemas.microsoft.com/office/word/2010/wordprocessingInk" xmlns:wne="http://schemas.microsoft.com/office/word/2006/wordml" xmlns:wps="http://schemas.microsoft.com/office/word/2010/wordprocessingShape" mc:Ignorable="w14 w15 wp14">
+  <w:abstractNum w:abstractNumId="0">
     <w:nsid w:val="00000001"/>
     <w:multiLevelType w:val="hybridMultilevel"/>
     <w:tmpl w:val="FFFFFFFF"/>
@@ -1442,7 +1436,7 @@
       <w:lvlJc w:val="left"/>
     </w:lvl>
   </w:abstractNum>
-  <w:abstractNum w:abstractNumId="1" w15:restartNumberingAfterBreak="0">
+  <w:abstractNum w:abstractNumId="1">
     <w:nsid w:val="00000002"/>
     <w:multiLevelType w:val="hybridMultilevel"/>
     <w:tmpl w:val="FFFFFFFF"/>
@@ -1496,7 +1490,7 @@
       <w:lvlJc w:val="left"/>
     </w:lvl>
   </w:abstractNum>
-  <w:abstractNum w:abstractNumId="2" w15:restartNumberingAfterBreak="0">
+  <w:abstractNum w:abstractNumId="2">
     <w:nsid w:val="1AE73828"/>
     <w:multiLevelType w:val="hybridMultilevel"/>
     <w:tmpl w:val="128006FE"/>
@@ -1585,7 +1579,7 @@
       </w:pPr>
     </w:lvl>
   </w:abstractNum>
-  <w:abstractNum w:abstractNumId="3" w15:restartNumberingAfterBreak="0">
+  <w:abstractNum w:abstractNumId="3">
     <w:nsid w:val="241F7D66"/>
     <w:multiLevelType w:val="hybridMultilevel"/>
     <w:tmpl w:val="A7D0741E"/>
@@ -1674,7 +1668,7 @@
       </w:pPr>
     </w:lvl>
   </w:abstractNum>
-  <w:abstractNum w:abstractNumId="4" w15:restartNumberingAfterBreak="0">
+  <w:abstractNum w:abstractNumId="4">
     <w:nsid w:val="2CD64C4A"/>
     <w:multiLevelType w:val="hybridMultilevel"/>
     <w:tmpl w:val="51548C8C"/>
@@ -1763,7 +1757,7 @@
       </w:pPr>
     </w:lvl>
   </w:abstractNum>
-  <w:abstractNum w:abstractNumId="5" w15:restartNumberingAfterBreak="0">
+  <w:abstractNum w:abstractNumId="5">
     <w:nsid w:val="2E3904D9"/>
     <w:multiLevelType w:val="hybridMultilevel"/>
     <w:tmpl w:val="51548C8C"/>
@@ -1852,7 +1846,7 @@
       </w:pPr>
     </w:lvl>
   </w:abstractNum>
-  <w:abstractNum w:abstractNumId="6" w15:restartNumberingAfterBreak="0">
+  <w:abstractNum w:abstractNumId="6">
     <w:nsid w:val="403628A1"/>
     <w:multiLevelType w:val="hybridMultilevel"/>
     <w:tmpl w:val="1150676C"/>
@@ -1941,7 +1935,7 @@
       </w:pPr>
     </w:lvl>
   </w:abstractNum>
-  <w:abstractNum w:abstractNumId="7" w15:restartNumberingAfterBreak="0">
+  <w:abstractNum w:abstractNumId="7">
     <w:nsid w:val="46574465"/>
     <w:multiLevelType w:val="hybridMultilevel"/>
     <w:tmpl w:val="5B8C7A18"/>
@@ -2030,7 +2024,7 @@
       </w:pPr>
     </w:lvl>
   </w:abstractNum>
-  <w:abstractNum w:abstractNumId="8" w15:restartNumberingAfterBreak="0">
+  <w:abstractNum w:abstractNumId="8">
     <w:nsid w:val="4B401B21"/>
     <w:multiLevelType w:val="hybridMultilevel"/>
     <w:tmpl w:val="5B8C7A18"/>
@@ -2119,7 +2113,7 @@
       </w:pPr>
     </w:lvl>
   </w:abstractNum>
-  <w:abstractNum w:abstractNumId="9" w15:restartNumberingAfterBreak="0">
+  <w:abstractNum w:abstractNumId="9">
     <w:nsid w:val="4D2D0255"/>
     <w:multiLevelType w:val="hybridMultilevel"/>
     <w:tmpl w:val="4CCA47B4"/>
@@ -2208,41 +2202,41 @@
       </w:pPr>
     </w:lvl>
   </w:abstractNum>
-  <w:num w:numId="1" w16cid:durableId="238640969">
+  <w:num w:numId="1">
     <w:abstractNumId w:val="0"/>
   </w:num>
-  <w:num w:numId="2" w16cid:durableId="1653831742">
+  <w:num w:numId="2">
     <w:abstractNumId w:val="8"/>
   </w:num>
-  <w:num w:numId="3" w16cid:durableId="36784712">
+  <w:num w:numId="3">
     <w:abstractNumId w:val="4"/>
   </w:num>
-  <w:num w:numId="4" w16cid:durableId="825514796">
+  <w:num w:numId="4">
     <w:abstractNumId w:val="5"/>
   </w:num>
-  <w:num w:numId="5" w16cid:durableId="347099676">
+  <w:num w:numId="5">
     <w:abstractNumId w:val="3"/>
   </w:num>
-  <w:num w:numId="6" w16cid:durableId="523059673">
+  <w:num w:numId="6">
     <w:abstractNumId w:val="2"/>
   </w:num>
-  <w:num w:numId="7" w16cid:durableId="1581139271">
+  <w:num w:numId="7">
     <w:abstractNumId w:val="1"/>
   </w:num>
-  <w:num w:numId="8" w16cid:durableId="736635482">
+  <w:num w:numId="8">
     <w:abstractNumId w:val="7"/>
   </w:num>
-  <w:num w:numId="9" w16cid:durableId="2102026608">
+  <w:num w:numId="9">
     <w:abstractNumId w:val="9"/>
   </w:num>
-  <w:num w:numId="10" w16cid:durableId="1104762548">
+  <w:num w:numId="10">
     <w:abstractNumId w:val="6"/>
   </w:num>
 </w:numbering>
 </file>
 
 <file path=word/styles.xml><?xml version="1.0" encoding="utf-8"?>
-<w:styles xmlns:mc="http://schemas.openxmlformats.org/markup-compatibility/2006" xmlns:r="http://schemas.openxmlformats.org/officeDocument/2006/relationships" xmlns:w="http://schemas.openxmlformats.org/wordprocessingml/2006/main" xmlns:w14="http://schemas.microsoft.com/office/word/2010/wordml" xmlns:w15="http://schemas.microsoft.com/office/word/2012/wordml" xmlns:w16cex="http://schemas.microsoft.com/office/word/2018/wordml/cex" xmlns:w16cid="http://schemas.microsoft.com/office/word/2016/wordml/cid" xmlns:w16="http://schemas.microsoft.com/office/word/2018/wordml" xmlns:w16sdtdh="http://schemas.microsoft.com/office/word/2020/wordml/sdtdatahash" xmlns:w16se="http://schemas.microsoft.com/office/word/2015/wordml/symex" mc:Ignorable="w14 w15 w16se w16cid w16 w16cex w16sdtdh">
+<w:styles xmlns:mc="http://schemas.openxmlformats.org/markup-compatibility/2006" xmlns:r="http://schemas.openxmlformats.org/officeDocument/2006/relationships" xmlns:w="http://schemas.openxmlformats.org/wordprocessingml/2006/main" xmlns:w14="http://schemas.microsoft.com/office/word/2010/wordml" xmlns:w15="http://schemas.microsoft.com/office/word/2012/wordml" mc:Ignorable="w14 w15">
   <w:docDefaults>
     <w:rPrDefault>
       <w:rPr>
@@ -2254,7 +2248,7 @@
     </w:rPrDefault>
     <w:pPrDefault/>
   </w:docDefaults>
-  <w:latentStyles w:defLockedState="0" w:defUIPriority="99" w:defSemiHidden="0" w:defUnhideWhenUsed="0" w:defQFormat="0" w:count="376">
+  <w:latentStyles w:defLockedState="0" w:defUIPriority="99" w:defSemiHidden="0" w:defUnhideWhenUsed="0" w:defQFormat="0" w:count="371">
     <w:lsdException w:name="Normal" w:uiPriority="0" w:qFormat="1"/>
     <w:lsdException w:name="heading 1" w:uiPriority="9" w:qFormat="1"/>
     <w:lsdException w:name="heading 2" w:semiHidden="1" w:uiPriority="9" w:unhideWhenUsed="1" w:qFormat="1"/>
@@ -2626,11 +2620,6 @@
     <w:lsdException w:name="List Table 5 Dark Accent 6" w:uiPriority="50"/>
     <w:lsdException w:name="List Table 6 Colorful Accent 6" w:uiPriority="51"/>
     <w:lsdException w:name="List Table 7 Colorful Accent 6" w:uiPriority="52"/>
-    <w:lsdException w:name="Mention" w:semiHidden="1" w:unhideWhenUsed="1"/>
-    <w:lsdException w:name="Smart Hyperlink" w:semiHidden="1" w:unhideWhenUsed="1"/>
-    <w:lsdException w:name="Hashtag" w:semiHidden="1" w:unhideWhenUsed="1"/>
-    <w:lsdException w:name="Unresolved Mention" w:semiHidden="1" w:unhideWhenUsed="1"/>
-    <w:lsdException w:name="Smart Link" w:semiHidden="1" w:unhideWhenUsed="1"/>
   </w:latentStyles>
   <w:style w:type="paragraph" w:default="1" w:styleId="Normal">
     <w:name w:val="Normal"/>

</xml_diff>